<commit_message>
updated meeting note formats
</commit_message>
<xml_diff>
--- a/docs/meetingnote2022.11.14.docx
+++ b/docs/meetingnote2022.11.14.docx
@@ -6,20 +6,98 @@
       <w:pPr>
         <w:rPr>
           <w:rFonts w:cs="Times New Roman (Body CS)"/>
+          <w:sz w:val="28"/>
+          <w:szCs w:val="28"/>
+        </w:rPr>
+      </w:pPr>
+      <w:r>
+        <w:rPr>
+          <w:sz w:val="24"/>
+          <w:szCs w:val="24"/>
+        </w:rPr>
+        <w:t xml:space="preserve">     </w:t>
+      </w:r>
+      <w:r>
+        <w:rPr>
+          <w:sz w:val="28"/>
+          <w:szCs w:val="28"/>
+        </w:rPr>
+        <w:t xml:space="preserve"> </w:t>
+      </w:r>
+      <w:r>
+        <w:rPr>
           <w:b/>
           <w:bCs/>
           <w:sz w:val="28"/>
-          <w:szCs w:val="24"/>
-        </w:rPr>
-      </w:pPr>
-      <w:r>
-        <w:rPr>
-          <w:sz w:val="24"/>
-          <w:szCs w:val="24"/>
-        </w:rPr>
-        <w:t xml:space="preserve">      </w:t>
-      </w:r>
-      <w:r>
+          <w:szCs w:val="28"/>
+        </w:rPr>
+        <w:t>Meeting Time:</w:t>
+      </w:r>
+      <w:r>
+        <w:rPr>
+          <w:sz w:val="28"/>
+          <w:szCs w:val="28"/>
+        </w:rPr>
+        <w:t xml:space="preserve"> </w:t>
+      </w:r>
+      <w:r>
+        <w:rPr>
+          <w:rFonts w:cs="Times New Roman (Body CS)"/>
+          <w:sz w:val="28"/>
+          <w:szCs w:val="28"/>
+        </w:rPr>
+        <w:t>9:00 am – 10:00 am 2022.11.</w:t>
+      </w:r>
+      <w:r>
+        <w:rPr>
+          <w:rFonts w:cs="Times New Roman (Body CS)"/>
+          <w:sz w:val="28"/>
+          <w:szCs w:val="28"/>
+        </w:rPr>
+        <w:t>14</w:t>
+      </w:r>
+    </w:p>
+    <w:p>
+      <w:pPr>
+        <w:rPr>
+          <w:sz w:val="28"/>
+          <w:szCs w:val="28"/>
+        </w:rPr>
+      </w:pPr>
+      <w:r>
+        <w:rPr>
+          <w:sz w:val="28"/>
+          <w:szCs w:val="28"/>
+        </w:rPr>
+        <w:t xml:space="preserve">     </w:t>
+      </w:r>
+      <w:r>
+        <w:rPr>
+          <w:b/>
+          <w:bCs/>
+          <w:sz w:val="28"/>
+          <w:szCs w:val="28"/>
+        </w:rPr>
+        <w:t>Attendees:</w:t>
+      </w:r>
+      <w:r>
+        <w:rPr>
+          <w:sz w:val="28"/>
+          <w:szCs w:val="28"/>
+        </w:rPr>
+        <w:t xml:space="preserve"> Xia Jiang, Zhen Yang</w:t>
+      </w:r>
+    </w:p>
+    <w:p>
+      <w:pPr>
+        <w:rPr>
+          <w:sz w:val="24"/>
+          <w:szCs w:val="24"/>
+        </w:rPr>
+      </w:pPr>
+    </w:p>
+    <w:p>
+      <w:pPr>
         <w:rPr>
           <w:rFonts w:cs="Times New Roman (Body CS)"/>
           <w:b/>
@@ -27,8 +105,7 @@
           <w:sz w:val="28"/>
           <w:szCs w:val="24"/>
         </w:rPr>
-        <w:t>Meeting agenda</w:t>
-      </w:r>
+      </w:pPr>
       <w:r>
         <w:rPr>
           <w:rFonts w:cs="Times New Roman (Body CS)"/>
@@ -37,7 +114,7 @@
           <w:sz w:val="28"/>
           <w:szCs w:val="24"/>
         </w:rPr>
-        <w:t xml:space="preserve"> ( 9:00 am – 10:00 am 2022.11.</w:t>
+        <w:t xml:space="preserve">     </w:t>
       </w:r>
       <w:r>
         <w:rPr>
@@ -47,17 +124,7 @@
           <w:sz w:val="28"/>
           <w:szCs w:val="24"/>
         </w:rPr>
-        <w:t>14</w:t>
-      </w:r>
-      <w:r>
-        <w:rPr>
-          <w:rFonts w:cs="Times New Roman (Body CS)"/>
-          <w:b/>
-          <w:bCs/>
-          <w:sz w:val="28"/>
-          <w:szCs w:val="24"/>
-        </w:rPr>
-        <w:t>)</w:t>
+        <w:t>Meeting agenda</w:t>
       </w:r>
     </w:p>
     <w:p>
@@ -468,6 +535,7 @@
           <w:sz w:val="28"/>
           <w:szCs w:val="28"/>
         </w:rPr>
+        <w:lastRenderedPageBreak/>
         <w:t>Ongoing tasks that cover more than a week</w:t>
       </w:r>
     </w:p>
@@ -525,7 +593,6 @@
         <w:spacing w:line="240" w:lineRule="exact"/>
       </w:pPr>
       <w:r>
-        <w:lastRenderedPageBreak/>
         <w:t xml:space="preserve">Revised the current version. </w:t>
       </w:r>
       <w:r>
@@ -885,7 +952,11 @@
         <w:spacing w:line="240" w:lineRule="exact"/>
       </w:pPr>
       <w:r>
-        <w:t xml:space="preserve">Looking into established a developmental branch, which will not be deployed automatically, but with which we can do development and testing work and conveniently merge it to the main branch for deployment once the new features are confirmed. </w:t>
+        <w:t xml:space="preserve">Looking into established a developmental branch, which will not be deployed automatically, but with which we can do development and testing work and conveniently merge it to the main branch for deployment once the new features are </w:t>
+      </w:r>
+      <w:r>
+        <w:lastRenderedPageBreak/>
+        <w:t xml:space="preserve">confirmed. </w:t>
       </w:r>
       <w:r>
         <w:t>Use the example deployment pipeline Jiang provided and internet resources as a starting point.</w:t>
@@ -1042,7 +1113,6 @@
           <w:sz w:val="24"/>
           <w:szCs w:val="24"/>
         </w:rPr>
-        <w:lastRenderedPageBreak/>
         <w:t>In terms of the prediction service, change the user input prompt to meaningful words. Looked into this but did not finish because more information needed.</w:t>
       </w:r>
     </w:p>

</xml_diff>